<commit_message>
Updated cover letter and reviewer response letter
</commit_message>
<xml_diff>
--- a/manuscript/RSOS R1/1. Cover_Letter_RSOS - Resubmission.docx
+++ b/manuscript/RSOS R1/1. Cover_Letter_RSOS - Resubmission.docx
@@ -855,8 +855,10 @@
                 <w:szCs w:val="22"/>
                 <w:lang w:val="en-US" w:eastAsia="en-US"/>
               </w:rPr>
-              <w:t>16</w:t>
+              <w:t>20</w:t>
             </w:r>
+            <w:bookmarkStart w:id="0" w:name="_GoBack"/>
+            <w:bookmarkEnd w:id="0"/>
             <w:r>
               <w:rPr>
                 <w:rFonts w:asciiTheme="minorBidi" w:hAnsiTheme="minorBidi" w:cstheme="minorBidi"/>
@@ -985,7 +987,7 @@
                 <w:lang w:val="en-US" w:eastAsia="en-US"/>
               </w:rPr>
             </w:pPr>
-            <w:bookmarkStart w:id="0" w:name="b_reference"/>
+            <w:bookmarkStart w:id="1" w:name="b_reference"/>
             <w:r>
               <w:rPr>
                 <w:rFonts w:asciiTheme="minorBidi" w:hAnsiTheme="minorBidi" w:cstheme="minorBidi"/>
@@ -1014,7 +1016,7 @@
               <w:t>ubmission</w:t>
             </w:r>
           </w:p>
-          <w:bookmarkEnd w:id="0"/>
+          <w:bookmarkEnd w:id="1"/>
           <w:p>
             <w:pPr>
               <w:rPr>
@@ -1667,8 +1669,6 @@
           <w:lang w:val="en-US"/>
         </w:rPr>
       </w:pPr>
-      <w:bookmarkStart w:id="1" w:name="_GoBack"/>
-      <w:bookmarkEnd w:id="1"/>
       <w:r>
         <w:rPr>
           <w:rFonts w:asciiTheme="minorBidi" w:hAnsiTheme="minorBidi" w:cstheme="minorBidi"/>

</xml_diff>